<commit_message>
Notes with practice Examples
</commit_message>
<xml_diff>
--- a/CSS/CSS Notes.docx
+++ b/CSS/CSS Notes.docx
@@ -34,345 +34,6 @@
         </w:rPr>
         <w:t>CSS, or Cascading Style Sheets, is the language used to style and enhance HTML documents. It defines the presentation of HTML elements on a web page, enabling changes to fonts, colors, sizes, spacing, column layouts, and animations.</w:t>
       </w:r>
-    </w:p>
-    <w:p>
-      <w:pPr>
-        <w:rPr>
-          <w:rFonts w:ascii="Bookman Old Style" w:hAnsi="Bookman Old Style"/>
-          <w:b/>
-          <w:bCs/>
-        </w:rPr>
-      </w:pPr>
-      <w:r>
-        <w:rPr>
-          <w:rFonts w:ascii="Bookman Old Style" w:hAnsi="Bookman Old Style"/>
-          <w:b/>
-          <w:bCs/>
-        </w:rPr>
-        <w:t>What is CSS?</w:t>
-      </w:r>
-    </w:p>
-    <w:p>
-      <w:pPr>
-        <w:rPr>
-          <w:rFonts w:ascii="Bookman Old Style" w:hAnsi="Bookman Old Style"/>
-        </w:rPr>
-      </w:pPr>
-      <w:r>
-        <w:rPr>
-          <w:rFonts w:ascii="Bookman Old Style" w:hAnsi="Bookman Old Style"/>
-        </w:rPr>
-        <w:t>CSS, or </w:t>
-      </w:r>
-      <w:r>
-        <w:rPr>
-          <w:rFonts w:ascii="Bookman Old Style" w:hAnsi="Bookman Old Style"/>
-          <w:b/>
-          <w:bCs/>
-        </w:rPr>
-        <w:t>Cascading Style Sheets</w:t>
-      </w:r>
-      <w:r>
-        <w:rPr>
-          <w:rFonts w:ascii="Bookman Old Style" w:hAnsi="Bookman Old Style"/>
-        </w:rPr>
-        <w:t>, is a language used to style and enhance websites. It controls how </w:t>
-      </w:r>
-      <w:r>
-        <w:rPr>
-          <w:rFonts w:ascii="Bookman Old Style" w:hAnsi="Bookman Old Style"/>
-          <w:b/>
-          <w:bCs/>
-        </w:rPr>
-        <w:t>HTML elements</w:t>
-      </w:r>
-      <w:r>
-        <w:rPr>
-          <w:rFonts w:ascii="Bookman Old Style" w:hAnsi="Bookman Old Style"/>
-        </w:rPr>
-        <w:t>—such as </w:t>
-      </w:r>
-      <w:r>
-        <w:rPr>
-          <w:rFonts w:ascii="Bookman Old Style" w:hAnsi="Bookman Old Style"/>
-          <w:i/>
-          <w:iCs/>
-        </w:rPr>
-        <w:t>text</w:t>
-      </w:r>
-      <w:r>
-        <w:rPr>
-          <w:rFonts w:ascii="Bookman Old Style" w:hAnsi="Bookman Old Style"/>
-        </w:rPr>
-        <w:t>, </w:t>
-      </w:r>
-      <w:r>
-        <w:rPr>
-          <w:rFonts w:ascii="Bookman Old Style" w:hAnsi="Bookman Old Style"/>
-          <w:i/>
-          <w:iCs/>
-        </w:rPr>
-        <w:t>images</w:t>
-      </w:r>
-      <w:r>
-        <w:rPr>
-          <w:rFonts w:ascii="Bookman Old Style" w:hAnsi="Bookman Old Style"/>
-        </w:rPr>
-        <w:t>, and </w:t>
-      </w:r>
-      <w:r>
-        <w:rPr>
-          <w:rFonts w:ascii="Bookman Old Style" w:hAnsi="Bookman Old Style"/>
-          <w:i/>
-          <w:iCs/>
-        </w:rPr>
-        <w:t>buttons</w:t>
-      </w:r>
-      <w:r>
-        <w:rPr>
-          <w:rFonts w:ascii="Bookman Old Style" w:hAnsi="Bookman Old Style"/>
-        </w:rPr>
-        <w:t>—are displayed on a webpage. </w:t>
-      </w:r>
-      <w:r>
-        <w:rPr>
-          <w:rFonts w:ascii="Bookman Old Style" w:hAnsi="Bookman Old Style"/>
-          <w:b/>
-          <w:bCs/>
-        </w:rPr>
-        <w:t>With CSS</w:t>
-      </w:r>
-      <w:r>
-        <w:rPr>
-          <w:rFonts w:ascii="Bookman Old Style" w:hAnsi="Bookman Old Style"/>
-        </w:rPr>
-        <w:t>, you can adjust font sizes and colors, add backgrounds, and manage the layout, transforming a basic webpage into a visually appealing and user-friendly experience. CSS also simplifies </w:t>
-      </w:r>
-      <w:r>
-        <w:rPr>
-          <w:rFonts w:ascii="Bookman Old Style" w:hAnsi="Bookman Old Style"/>
-          <w:b/>
-          <w:bCs/>
-        </w:rPr>
-        <w:t>layout management</w:t>
-      </w:r>
-      <w:r>
-        <w:rPr>
-          <w:rFonts w:ascii="Bookman Old Style" w:hAnsi="Bookman Old Style"/>
-        </w:rPr>
-        <w:t> across multiple web pages by </w:t>
-      </w:r>
-      <w:r>
-        <w:rPr>
-          <w:rFonts w:ascii="Bookman Old Style" w:hAnsi="Bookman Old Style"/>
-          <w:b/>
-          <w:bCs/>
-        </w:rPr>
-        <w:t>using external stylesheets</w:t>
-      </w:r>
-      <w:r>
-        <w:rPr>
-          <w:rFonts w:ascii="Bookman Old Style" w:hAnsi="Bookman Old Style"/>
-        </w:rPr>
-        <w:t> stored in CSS files.</w:t>
-      </w:r>
-    </w:p>
-    <w:p>
-      <w:pPr>
-        <w:rPr>
-          <w:rFonts w:ascii="Bookman Old Style" w:hAnsi="Bookman Old Style"/>
-          <w:b/>
-          <w:bCs/>
-        </w:rPr>
-      </w:pPr>
-      <w:r>
-        <w:rPr>
-          <w:rFonts w:ascii="Bookman Old Style" w:hAnsi="Bookman Old Style"/>
-          <w:b/>
-          <w:bCs/>
-        </w:rPr>
-        <w:t>Different Ways to Use CSS</w:t>
-      </w:r>
-    </w:p>
-    <w:p>
-      <w:pPr>
-        <w:rPr>
-          <w:rFonts w:ascii="Bookman Old Style" w:hAnsi="Bookman Old Style"/>
-        </w:rPr>
-      </w:pPr>
-      <w:r>
-        <w:rPr>
-          <w:rFonts w:ascii="Bookman Old Style" w:hAnsi="Bookman Old Style"/>
-        </w:rPr>
-        <w:t>CSS has three ways to style the HTML:</w:t>
-      </w:r>
-    </w:p>
-    <w:p>
-      <w:pPr>
-        <w:numPr>
-          <w:ilvl w:val="0"/>
-          <w:numId w:val="1"/>
-        </w:numPr>
-        <w:rPr>
-          <w:rFonts w:ascii="Bookman Old Style" w:hAnsi="Bookman Old Style"/>
-        </w:rPr>
-      </w:pPr>
-      <w:r>
-        <w:rPr>
-          <w:rFonts w:ascii="Bookman Old Style" w:hAnsi="Bookman Old Style"/>
-          <w:b/>
-          <w:bCs/>
-          <w:u w:val="single"/>
-        </w:rPr>
-        <w:t>Inline</w:t>
-      </w:r>
-      <w:r>
-        <w:rPr>
-          <w:rFonts w:ascii="Bookman Old Style" w:hAnsi="Bookman Old Style"/>
-          <w:u w:val="single"/>
-        </w:rPr>
-        <w:t>:</w:t>
-      </w:r>
-      <w:r>
-        <w:rPr>
-          <w:rFonts w:ascii="Bookman Old Style" w:hAnsi="Bookman Old Style"/>
-        </w:rPr>
-        <w:t xml:space="preserve"> Add styles directly to HTML elements using the style attribute (limited use).</w:t>
-      </w:r>
-    </w:p>
-    <w:p>
-      <w:pPr>
-        <w:numPr>
-          <w:ilvl w:val="0"/>
-          <w:numId w:val="2"/>
-        </w:numPr>
-        <w:rPr>
-          <w:rFonts w:ascii="Bookman Old Style" w:hAnsi="Bookman Old Style"/>
-        </w:rPr>
-      </w:pPr>
-      <w:r>
-        <w:rPr>
-          <w:rFonts w:ascii="Bookman Old Style" w:hAnsi="Bookman Old Style"/>
-          <w:b/>
-          <w:bCs/>
-          <w:u w:val="single"/>
-        </w:rPr>
-        <w:t>Internal</w:t>
-      </w:r>
-      <w:r>
-        <w:rPr>
-          <w:rFonts w:ascii="Bookman Old Style" w:hAnsi="Bookman Old Style"/>
-          <w:u w:val="single"/>
-        </w:rPr>
-        <w:t>:</w:t>
-      </w:r>
-      <w:r>
-        <w:rPr>
-          <w:rFonts w:ascii="Bookman Old Style" w:hAnsi="Bookman Old Style"/>
-        </w:rPr>
-        <w:t xml:space="preserve"> Place styles within a </w:t>
-      </w:r>
-      <w:r>
-        <w:rPr>
-          <w:rFonts w:ascii="Bookman Old Style" w:hAnsi="Bookman Old Style"/>
-          <w:i/>
-          <w:iCs/>
-        </w:rPr>
-        <w:t>&lt;style&gt;</w:t>
-      </w:r>
-      <w:r>
-        <w:rPr>
-          <w:rFonts w:ascii="Bookman Old Style" w:hAnsi="Bookman Old Style"/>
-        </w:rPr>
-        <w:t> tag inside the HTML file, usually within the </w:t>
-      </w:r>
-      <w:r>
-        <w:rPr>
-          <w:rFonts w:ascii="Bookman Old Style" w:hAnsi="Bookman Old Style"/>
-          <w:i/>
-          <w:iCs/>
-        </w:rPr>
-        <w:t>&lt;head&gt;</w:t>
-      </w:r>
-      <w:r>
-        <w:rPr>
-          <w:rFonts w:ascii="Bookman Old Style" w:hAnsi="Bookman Old Style"/>
-        </w:rPr>
-        <w:t> section</w:t>
-      </w:r>
-    </w:p>
-    <w:p>
-      <w:pPr>
-        <w:numPr>
-          <w:ilvl w:val="0"/>
-          <w:numId w:val="3"/>
-        </w:numPr>
-        <w:rPr>
-          <w:rFonts w:ascii="Bookman Old Style" w:hAnsi="Bookman Old Style"/>
-        </w:rPr>
-      </w:pPr>
-      <w:r>
-        <w:rPr>
-          <w:rFonts w:ascii="Bookman Old Style" w:hAnsi="Bookman Old Style"/>
-          <w:b/>
-          <w:bCs/>
-          <w:u w:val="single"/>
-        </w:rPr>
-        <w:t>External</w:t>
-      </w:r>
-      <w:r>
-        <w:rPr>
-          <w:rFonts w:ascii="Bookman Old Style" w:hAnsi="Bookman Old Style"/>
-        </w:rPr>
-        <w:t>: Create a separate CSS file with a </w:t>
-      </w:r>
-      <w:r>
-        <w:rPr>
-          <w:rFonts w:ascii="Bookman Old Style" w:hAnsi="Bookman Old Style"/>
-          <w:i/>
-          <w:iCs/>
-        </w:rPr>
-        <w:t>.</w:t>
-      </w:r>
-      <w:proofErr w:type="spellStart"/>
-      <w:r>
-        <w:rPr>
-          <w:rFonts w:ascii="Bookman Old Style" w:hAnsi="Bookman Old Style"/>
-          <w:i/>
-          <w:iCs/>
-        </w:rPr>
-        <w:t>css</w:t>
-      </w:r>
-      <w:proofErr w:type="spellEnd"/>
-      <w:r>
-        <w:rPr>
-          <w:rFonts w:ascii="Bookman Old Style" w:hAnsi="Bookman Old Style"/>
-        </w:rPr>
-        <w:t> extension and link it to your HTML file using the</w:t>
-      </w:r>
-      <w:r>
-        <w:rPr>
-          <w:rFonts w:ascii="Bookman Old Style" w:hAnsi="Bookman Old Style"/>
-          <w:i/>
-          <w:iCs/>
-        </w:rPr>
-        <w:t> &lt;link&gt;</w:t>
-      </w:r>
-      <w:r>
-        <w:rPr>
-          <w:rFonts w:ascii="Bookman Old Style" w:hAnsi="Bookman Old Style"/>
-        </w:rPr>
-        <w:t> tag.</w:t>
-      </w:r>
-    </w:p>
-    <w:p>
-      <w:pPr>
-        <w:rPr>
-          <w:rFonts w:ascii="Bookman Old Style" w:hAnsi="Bookman Old Style"/>
-          <w:b/>
-          <w:bCs/>
-        </w:rPr>
-      </w:pPr>
     </w:p>
     <w:p>
       <w:pPr>
@@ -613,6 +274,352 @@
     </w:p>
     <w:p>
       <w:pPr>
+        <w:rPr>
+          <w:rFonts w:ascii="Bookman Old Style" w:hAnsi="Bookman Old Style"/>
+        </w:rPr>
+      </w:pPr>
+    </w:p>
+    <w:p>
+      <w:pPr>
+        <w:rPr>
+          <w:rFonts w:ascii="Bookman Old Style" w:hAnsi="Bookman Old Style"/>
+          <w:b/>
+          <w:bCs/>
+        </w:rPr>
+      </w:pPr>
+      <w:r>
+        <w:rPr>
+          <w:rFonts w:ascii="Bookman Old Style" w:hAnsi="Bookman Old Style"/>
+          <w:b/>
+          <w:bCs/>
+        </w:rPr>
+        <w:t>What is CSS?</w:t>
+      </w:r>
+    </w:p>
+    <w:p>
+      <w:pPr>
+        <w:rPr>
+          <w:rFonts w:ascii="Bookman Old Style" w:hAnsi="Bookman Old Style"/>
+        </w:rPr>
+      </w:pPr>
+      <w:r>
+        <w:rPr>
+          <w:rFonts w:ascii="Bookman Old Style" w:hAnsi="Bookman Old Style"/>
+        </w:rPr>
+        <w:t>CSS, or </w:t>
+      </w:r>
+      <w:r>
+        <w:rPr>
+          <w:rFonts w:ascii="Bookman Old Style" w:hAnsi="Bookman Old Style"/>
+          <w:b/>
+          <w:bCs/>
+        </w:rPr>
+        <w:t>Cascading Style Sheets</w:t>
+      </w:r>
+      <w:r>
+        <w:rPr>
+          <w:rFonts w:ascii="Bookman Old Style" w:hAnsi="Bookman Old Style"/>
+        </w:rPr>
+        <w:t>, is a language used to style and enhance websites. It controls how </w:t>
+      </w:r>
+      <w:r>
+        <w:rPr>
+          <w:rFonts w:ascii="Bookman Old Style" w:hAnsi="Bookman Old Style"/>
+          <w:b/>
+          <w:bCs/>
+        </w:rPr>
+        <w:t>HTML elements</w:t>
+      </w:r>
+      <w:r>
+        <w:rPr>
+          <w:rFonts w:ascii="Bookman Old Style" w:hAnsi="Bookman Old Style"/>
+        </w:rPr>
+        <w:t>—such as </w:t>
+      </w:r>
+      <w:r>
+        <w:rPr>
+          <w:rFonts w:ascii="Bookman Old Style" w:hAnsi="Bookman Old Style"/>
+          <w:i/>
+          <w:iCs/>
+        </w:rPr>
+        <w:t>text</w:t>
+      </w:r>
+      <w:r>
+        <w:rPr>
+          <w:rFonts w:ascii="Bookman Old Style" w:hAnsi="Bookman Old Style"/>
+        </w:rPr>
+        <w:t>, </w:t>
+      </w:r>
+      <w:r>
+        <w:rPr>
+          <w:rFonts w:ascii="Bookman Old Style" w:hAnsi="Bookman Old Style"/>
+          <w:i/>
+          <w:iCs/>
+        </w:rPr>
+        <w:t>images</w:t>
+      </w:r>
+      <w:r>
+        <w:rPr>
+          <w:rFonts w:ascii="Bookman Old Style" w:hAnsi="Bookman Old Style"/>
+        </w:rPr>
+        <w:t>, and </w:t>
+      </w:r>
+      <w:r>
+        <w:rPr>
+          <w:rFonts w:ascii="Bookman Old Style" w:hAnsi="Bookman Old Style"/>
+          <w:i/>
+          <w:iCs/>
+        </w:rPr>
+        <w:t>buttons</w:t>
+      </w:r>
+      <w:r>
+        <w:rPr>
+          <w:rFonts w:ascii="Bookman Old Style" w:hAnsi="Bookman Old Style"/>
+        </w:rPr>
+        <w:t>—are displayed on a webpage. </w:t>
+      </w:r>
+      <w:r>
+        <w:rPr>
+          <w:rFonts w:ascii="Bookman Old Style" w:hAnsi="Bookman Old Style"/>
+          <w:b/>
+          <w:bCs/>
+        </w:rPr>
+        <w:t>With CSS</w:t>
+      </w:r>
+      <w:r>
+        <w:rPr>
+          <w:rFonts w:ascii="Bookman Old Style" w:hAnsi="Bookman Old Style"/>
+        </w:rPr>
+        <w:t>, you can adjust font sizes and colors, add backgrounds, and manage the layout, transforming a basic webpage into a visually appealing and user-friendly experience. CSS also simplifies </w:t>
+      </w:r>
+      <w:r>
+        <w:rPr>
+          <w:rFonts w:ascii="Bookman Old Style" w:hAnsi="Bookman Old Style"/>
+          <w:b/>
+          <w:bCs/>
+        </w:rPr>
+        <w:t>layout management</w:t>
+      </w:r>
+      <w:r>
+        <w:rPr>
+          <w:rFonts w:ascii="Bookman Old Style" w:hAnsi="Bookman Old Style"/>
+        </w:rPr>
+        <w:t> across multiple web pages by </w:t>
+      </w:r>
+      <w:r>
+        <w:rPr>
+          <w:rFonts w:ascii="Bookman Old Style" w:hAnsi="Bookman Old Style"/>
+          <w:b/>
+          <w:bCs/>
+        </w:rPr>
+        <w:t>using external stylesheets</w:t>
+      </w:r>
+      <w:r>
+        <w:rPr>
+          <w:rFonts w:ascii="Bookman Old Style" w:hAnsi="Bookman Old Style"/>
+        </w:rPr>
+        <w:t> stored in CSS files.</w:t>
+      </w:r>
+    </w:p>
+    <w:p>
+      <w:pPr>
+        <w:rPr>
+          <w:rFonts w:ascii="Bookman Old Style" w:hAnsi="Bookman Old Style"/>
+          <w:b/>
+          <w:bCs/>
+        </w:rPr>
+      </w:pPr>
+      <w:r>
+        <w:rPr>
+          <w:rFonts w:ascii="Bookman Old Style" w:hAnsi="Bookman Old Style"/>
+          <w:b/>
+          <w:bCs/>
+        </w:rPr>
+        <w:t>Different Ways to Use CSS</w:t>
+      </w:r>
+    </w:p>
+    <w:p>
+      <w:pPr>
+        <w:rPr>
+          <w:rFonts w:ascii="Bookman Old Style" w:hAnsi="Bookman Old Style"/>
+        </w:rPr>
+      </w:pPr>
+      <w:r>
+        <w:rPr>
+          <w:rFonts w:ascii="Bookman Old Style" w:hAnsi="Bookman Old Style"/>
+        </w:rPr>
+        <w:t>CSS has three ways to style the HTML:</w:t>
+      </w:r>
+    </w:p>
+    <w:p>
+      <w:pPr>
+        <w:numPr>
+          <w:ilvl w:val="0"/>
+          <w:numId w:val="1"/>
+        </w:numPr>
+        <w:rPr>
+          <w:rFonts w:ascii="Bookman Old Style" w:hAnsi="Bookman Old Style"/>
+        </w:rPr>
+      </w:pPr>
+      <w:r>
+        <w:rPr>
+          <w:rFonts w:ascii="Bookman Old Style" w:hAnsi="Bookman Old Style"/>
+          <w:b/>
+          <w:bCs/>
+          <w:u w:val="single"/>
+        </w:rPr>
+        <w:t>Inline</w:t>
+      </w:r>
+      <w:r>
+        <w:rPr>
+          <w:rFonts w:ascii="Bookman Old Style" w:hAnsi="Bookman Old Style"/>
+          <w:u w:val="single"/>
+        </w:rPr>
+        <w:t>:</w:t>
+      </w:r>
+      <w:r>
+        <w:rPr>
+          <w:rFonts w:ascii="Bookman Old Style" w:hAnsi="Bookman Old Style"/>
+        </w:rPr>
+        <w:t xml:space="preserve"> Add styles directly to HTML elements using the style attribute (limited use).</w:t>
+      </w:r>
+    </w:p>
+    <w:p>
+      <w:pPr>
+        <w:numPr>
+          <w:ilvl w:val="0"/>
+          <w:numId w:val="2"/>
+        </w:numPr>
+        <w:rPr>
+          <w:rFonts w:ascii="Bookman Old Style" w:hAnsi="Bookman Old Style"/>
+        </w:rPr>
+      </w:pPr>
+      <w:r>
+        <w:rPr>
+          <w:rFonts w:ascii="Bookman Old Style" w:hAnsi="Bookman Old Style"/>
+          <w:b/>
+          <w:bCs/>
+          <w:u w:val="single"/>
+        </w:rPr>
+        <w:t>Internal</w:t>
+      </w:r>
+      <w:r>
+        <w:rPr>
+          <w:rFonts w:ascii="Bookman Old Style" w:hAnsi="Bookman Old Style"/>
+          <w:u w:val="single"/>
+        </w:rPr>
+        <w:t>:</w:t>
+      </w:r>
+      <w:r>
+        <w:rPr>
+          <w:rFonts w:ascii="Bookman Old Style" w:hAnsi="Bookman Old Style"/>
+        </w:rPr>
+        <w:t xml:space="preserve"> Place styles within a </w:t>
+      </w:r>
+      <w:r>
+        <w:rPr>
+          <w:rFonts w:ascii="Bookman Old Style" w:hAnsi="Bookman Old Style"/>
+          <w:i/>
+          <w:iCs/>
+        </w:rPr>
+        <w:t>&lt;style&gt;</w:t>
+      </w:r>
+      <w:r>
+        <w:rPr>
+          <w:rFonts w:ascii="Bookman Old Style" w:hAnsi="Bookman Old Style"/>
+        </w:rPr>
+        <w:t> tag inside the HTML file, usually within the </w:t>
+      </w:r>
+      <w:r>
+        <w:rPr>
+          <w:rFonts w:ascii="Bookman Old Style" w:hAnsi="Bookman Old Style"/>
+          <w:i/>
+          <w:iCs/>
+        </w:rPr>
+        <w:t>&lt;head&gt;</w:t>
+      </w:r>
+      <w:r>
+        <w:rPr>
+          <w:rFonts w:ascii="Bookman Old Style" w:hAnsi="Bookman Old Style"/>
+        </w:rPr>
+        <w:t> section</w:t>
+      </w:r>
+    </w:p>
+    <w:p>
+      <w:pPr>
+        <w:numPr>
+          <w:ilvl w:val="0"/>
+          <w:numId w:val="3"/>
+        </w:numPr>
+        <w:rPr>
+          <w:rFonts w:ascii="Bookman Old Style" w:hAnsi="Bookman Old Style"/>
+        </w:rPr>
+      </w:pPr>
+      <w:r>
+        <w:rPr>
+          <w:rFonts w:ascii="Bookman Old Style" w:hAnsi="Bookman Old Style"/>
+          <w:b/>
+          <w:bCs/>
+          <w:u w:val="single"/>
+        </w:rPr>
+        <w:t>External</w:t>
+      </w:r>
+      <w:r>
+        <w:rPr>
+          <w:rFonts w:ascii="Bookman Old Style" w:hAnsi="Bookman Old Style"/>
+        </w:rPr>
+        <w:t>: Create a separate CSS file with a </w:t>
+      </w:r>
+      <w:r>
+        <w:rPr>
+          <w:rFonts w:ascii="Bookman Old Style" w:hAnsi="Bookman Old Style"/>
+          <w:i/>
+          <w:iCs/>
+        </w:rPr>
+        <w:t>.</w:t>
+      </w:r>
+      <w:proofErr w:type="spellStart"/>
+      <w:r>
+        <w:rPr>
+          <w:rFonts w:ascii="Bookman Old Style" w:hAnsi="Bookman Old Style"/>
+          <w:i/>
+          <w:iCs/>
+        </w:rPr>
+        <w:t>css</w:t>
+      </w:r>
+      <w:proofErr w:type="spellEnd"/>
+      <w:r>
+        <w:rPr>
+          <w:rFonts w:ascii="Bookman Old Style" w:hAnsi="Bookman Old Style"/>
+        </w:rPr>
+        <w:t> extension and link it to your HTML file using the</w:t>
+      </w:r>
+      <w:r>
+        <w:rPr>
+          <w:rFonts w:ascii="Bookman Old Style" w:hAnsi="Bookman Old Style"/>
+          <w:i/>
+          <w:iCs/>
+        </w:rPr>
+        <w:t> &lt;link&gt;</w:t>
+      </w:r>
+      <w:r>
+        <w:rPr>
+          <w:rFonts w:ascii="Bookman Old Style" w:hAnsi="Bookman Old Style"/>
+        </w:rPr>
+        <w:t> tag.</w:t>
+      </w:r>
+    </w:p>
+    <w:p>
+      <w:pPr>
+        <w:rPr>
+          <w:rFonts w:ascii="Bookman Old Style" w:hAnsi="Bookman Old Style"/>
+          <w:b/>
+          <w:bCs/>
+        </w:rPr>
+      </w:pPr>
+    </w:p>
+    <w:p>
+      <w:pPr>
         <w:tabs>
           <w:tab w:val="left" w:pos="1143"/>
         </w:tabs>
@@ -646,7 +653,25 @@
         <w:rPr>
           <w:rFonts w:ascii="Bookman Old Style" w:hAnsi="Bookman Old Style"/>
         </w:rPr>
-        <w:t>In this example, we will use all of them with different properties.</w:t>
+        <w:t>Below</w:t>
+      </w:r>
+      <w:r>
+        <w:rPr>
+          <w:rFonts w:ascii="Bookman Old Style" w:hAnsi="Bookman Old Style"/>
+        </w:rPr>
+        <w:t xml:space="preserve"> example</w:t>
+      </w:r>
+      <w:r>
+        <w:rPr>
+          <w:rFonts w:ascii="Bookman Old Style" w:hAnsi="Bookman Old Style"/>
+        </w:rPr>
+        <w:t xml:space="preserve"> shows inline, internal, and external style sheet</w:t>
+      </w:r>
+      <w:r>
+        <w:rPr>
+          <w:rFonts w:ascii="Bookman Old Style" w:hAnsi="Bookman Old Style"/>
+        </w:rPr>
+        <w:t xml:space="preserve"> with different properties.</w:t>
       </w:r>
     </w:p>
     <w:p>
@@ -659,6 +684,17 @@
           <w:rFonts w:ascii="Bookman Old Style" w:hAnsi="Bookman Old Style"/>
         </w:rPr>
       </w:pPr>
+    </w:p>
+    <w:p>
+      <w:pPr>
+        <w:tabs>
+          <w:tab w:val="left" w:pos="1143"/>
+        </w:tabs>
+        <w:spacing w:after="0" w:line="276" w:lineRule="auto"/>
+        <w:rPr>
+          <w:rFonts w:ascii="Bookman Old Style" w:hAnsi="Bookman Old Style"/>
+        </w:rPr>
+      </w:pPr>
       <w:proofErr w:type="gramStart"/>
       <w:r>
         <w:rPr>
@@ -671,15 +707,29 @@
         <w:rPr>
           <w:rFonts w:ascii="Bookman Old Style" w:hAnsi="Bookman Old Style"/>
         </w:rPr>
-        <w:t xml:space="preserve"> File name: index.html --&gt;</w:t>
-      </w:r>
-    </w:p>
-    <w:p>
-      <w:pPr>
-        <w:tabs>
-          <w:tab w:val="left" w:pos="1143"/>
-        </w:tabs>
-        <w:spacing w:after="0"/>
+        <w:t xml:space="preserve"> File name: </w:t>
+      </w:r>
+      <w:r>
+        <w:rPr>
+          <w:rFonts w:ascii="Bookman Old Style" w:hAnsi="Bookman Old Style"/>
+          <w:b/>
+          <w:bCs/>
+        </w:rPr>
+        <w:t>index.html</w:t>
+      </w:r>
+      <w:r>
+        <w:rPr>
+          <w:rFonts w:ascii="Bookman Old Style" w:hAnsi="Bookman Old Style"/>
+        </w:rPr>
+        <w:t xml:space="preserve"> --&gt;</w:t>
+      </w:r>
+    </w:p>
+    <w:p>
+      <w:pPr>
+        <w:tabs>
+          <w:tab w:val="left" w:pos="1143"/>
+        </w:tabs>
+        <w:spacing w:after="0" w:line="276" w:lineRule="auto"/>
         <w:rPr>
           <w:rFonts w:ascii="Bookman Old Style" w:hAnsi="Bookman Old Style"/>
         </w:rPr>
@@ -696,32 +746,47 @@
         <w:tabs>
           <w:tab w:val="left" w:pos="1143"/>
         </w:tabs>
-        <w:spacing w:after="0"/>
-        <w:rPr>
-          <w:rFonts w:ascii="Bookman Old Style" w:hAnsi="Bookman Old Style"/>
-        </w:rPr>
-      </w:pPr>
-      <w:r>
-        <w:rPr>
-          <w:rFonts w:ascii="Bookman Old Style" w:hAnsi="Bookman Old Style"/>
-        </w:rPr>
-        <w:t>&lt;html&gt;</w:t>
-      </w:r>
-    </w:p>
-    <w:p>
-      <w:pPr>
-        <w:tabs>
-          <w:tab w:val="left" w:pos="1143"/>
-        </w:tabs>
-        <w:spacing w:after="0"/>
-        <w:rPr>
-          <w:rFonts w:ascii="Bookman Old Style" w:hAnsi="Bookman Old Style"/>
-        </w:rPr>
-      </w:pPr>
-      <w:r>
-        <w:rPr>
-          <w:rFonts w:ascii="Bookman Old Style" w:hAnsi="Bookman Old Style"/>
-        </w:rPr>
+        <w:spacing w:after="0" w:line="276" w:lineRule="auto"/>
+        <w:rPr>
+          <w:rFonts w:ascii="Bookman Old Style" w:hAnsi="Bookman Old Style"/>
+        </w:rPr>
+      </w:pPr>
+      <w:r>
+        <w:rPr>
+          <w:rFonts w:ascii="Bookman Old Style" w:hAnsi="Bookman Old Style"/>
+        </w:rPr>
+        <w:t>&lt;html lang="</w:t>
+      </w:r>
+      <w:proofErr w:type="spellStart"/>
+      <w:r>
+        <w:rPr>
+          <w:rFonts w:ascii="Bookman Old Style" w:hAnsi="Bookman Old Style"/>
+        </w:rPr>
+        <w:t>en</w:t>
+      </w:r>
+      <w:proofErr w:type="spellEnd"/>
+      <w:r>
+        <w:rPr>
+          <w:rFonts w:ascii="Bookman Old Style" w:hAnsi="Bookman Old Style"/>
+        </w:rPr>
+        <w:t>"&gt;</w:t>
+      </w:r>
+    </w:p>
+    <w:p>
+      <w:pPr>
+        <w:tabs>
+          <w:tab w:val="left" w:pos="1143"/>
+        </w:tabs>
+        <w:spacing w:after="0" w:line="276" w:lineRule="auto"/>
+        <w:rPr>
+          <w:rFonts w:ascii="Bookman Old Style" w:hAnsi="Bookman Old Style"/>
+        </w:rPr>
+      </w:pPr>
+      <w:r>
+        <w:rPr>
+          <w:rFonts w:ascii="Bookman Old Style" w:hAnsi="Bookman Old Style"/>
+        </w:rPr>
+        <w:lastRenderedPageBreak/>
         <w:t>&lt;head&gt;</w:t>
       </w:r>
     </w:p>
@@ -730,21 +795,59 @@
         <w:tabs>
           <w:tab w:val="left" w:pos="1143"/>
         </w:tabs>
-        <w:spacing w:after="0"/>
-        <w:rPr>
-          <w:rFonts w:ascii="Bookman Old Style" w:hAnsi="Bookman Old Style"/>
-        </w:rPr>
-      </w:pPr>
-      <w:r>
-        <w:rPr>
-          <w:rFonts w:ascii="Bookman Old Style" w:hAnsi="Bookman Old Style"/>
-        </w:rPr>
-        <w:t xml:space="preserve">    </w:t>
+        <w:spacing w:after="0" w:line="276" w:lineRule="auto"/>
+        <w:rPr>
+          <w:rFonts w:ascii="Bookman Old Style" w:hAnsi="Bookman Old Style"/>
+        </w:rPr>
+      </w:pPr>
+      <w:r>
+        <w:rPr>
+          <w:rFonts w:ascii="Bookman Old Style" w:hAnsi="Bookman Old Style"/>
+        </w:rPr>
+        <w:t>    &lt;meta charset="UTF-8"&gt;</w:t>
+      </w:r>
+    </w:p>
+    <w:p>
+      <w:pPr>
+        <w:tabs>
+          <w:tab w:val="left" w:pos="1143"/>
+        </w:tabs>
+        <w:spacing w:after="0" w:line="276" w:lineRule="auto"/>
+        <w:rPr>
+          <w:rFonts w:ascii="Bookman Old Style" w:hAnsi="Bookman Old Style"/>
+        </w:rPr>
+      </w:pPr>
+      <w:r>
+        <w:rPr>
+          <w:rFonts w:ascii="Bookman Old Style" w:hAnsi="Bookman Old Style"/>
+        </w:rPr>
+        <w:t>    &lt;meta name="viewport" content="width=device-width, initial-scale=1.0"&gt;</w:t>
+      </w:r>
+    </w:p>
+    <w:p>
+      <w:pPr>
+        <w:tabs>
+          <w:tab w:val="left" w:pos="1143"/>
+        </w:tabs>
+        <w:spacing w:after="0" w:line="276" w:lineRule="auto"/>
+        <w:rPr>
+          <w:rFonts w:ascii="Bookman Old Style" w:hAnsi="Bookman Old Style"/>
+          <w:b/>
+          <w:bCs/>
+        </w:rPr>
+      </w:pPr>
+      <w:r>
+        <w:rPr>
+          <w:rFonts w:ascii="Bookman Old Style" w:hAnsi="Bookman Old Style"/>
+        </w:rPr>
+        <w:t xml:space="preserve">    </w:t>
       </w:r>
       <w:proofErr w:type="gramStart"/>
       <w:r>
         <w:rPr>
           <w:rFonts w:ascii="Bookman Old Style" w:hAnsi="Bookman Old Style"/>
+          <w:b/>
+          <w:bCs/>
         </w:rPr>
         <w:t>&lt;!--</w:t>
       </w:r>
@@ -752,6 +855,8 @@
       <w:r>
         <w:rPr>
           <w:rFonts w:ascii="Bookman Old Style" w:hAnsi="Bookman Old Style"/>
+          <w:b/>
+          <w:bCs/>
         </w:rPr>
         <w:t xml:space="preserve"> Importing External CSS --&gt;</w:t>
       </w:r>
@@ -761,21 +866,27 @@
         <w:tabs>
           <w:tab w:val="left" w:pos="1143"/>
         </w:tabs>
-        <w:spacing w:after="0"/>
-        <w:rPr>
-          <w:rFonts w:ascii="Bookman Old Style" w:hAnsi="Bookman Old Style"/>
-        </w:rPr>
-      </w:pPr>
-      <w:r>
-        <w:rPr>
-          <w:rFonts w:ascii="Bookman Old Style" w:hAnsi="Bookman Old Style"/>
-        </w:rPr>
-        <w:t xml:space="preserve">    &lt;link </w:t>
+        <w:spacing w:after="0" w:line="276" w:lineRule="auto"/>
+        <w:rPr>
+          <w:rFonts w:ascii="Bookman Old Style" w:hAnsi="Bookman Old Style"/>
+          <w:b/>
+          <w:bCs/>
+        </w:rPr>
+      </w:pPr>
+      <w:r>
+        <w:rPr>
+          <w:rFonts w:ascii="Bookman Old Style" w:hAnsi="Bookman Old Style"/>
+          <w:b/>
+          <w:bCs/>
+        </w:rPr>
+        <w:t xml:space="preserve">    &lt;link </w:t>
       </w:r>
       <w:proofErr w:type="spellStart"/>
       <w:r>
         <w:rPr>
           <w:rFonts w:ascii="Bookman Old Style" w:hAnsi="Bookman Old Style"/>
+          <w:b/>
+          <w:bCs/>
         </w:rPr>
         <w:t>rel</w:t>
       </w:r>
@@ -783,6 +894,8 @@
       <w:r>
         <w:rPr>
           <w:rFonts w:ascii="Bookman Old Style" w:hAnsi="Bookman Old Style"/>
+          <w:b/>
+          <w:bCs/>
         </w:rPr>
         <w:t xml:space="preserve">="stylesheet" </w:t>
       </w:r>
@@ -790,6 +903,8 @@
       <w:r>
         <w:rPr>
           <w:rFonts w:ascii="Bookman Old Style" w:hAnsi="Bookman Old Style"/>
+          <w:b/>
+          <w:bCs/>
         </w:rPr>
         <w:t>href</w:t>
       </w:r>
@@ -797,6 +912,8 @@
       <w:r>
         <w:rPr>
           <w:rFonts w:ascii="Bookman Old Style" w:hAnsi="Bookman Old Style"/>
+          <w:b/>
+          <w:bCs/>
         </w:rPr>
         <w:t xml:space="preserve">="style.css" /&gt; </w:t>
       </w:r>
@@ -806,22 +923,27 @@
         <w:tabs>
           <w:tab w:val="left" w:pos="1143"/>
         </w:tabs>
-        <w:spacing w:after="0"/>
-        <w:rPr>
-          <w:rFonts w:ascii="Bookman Old Style" w:hAnsi="Bookman Old Style"/>
-        </w:rPr>
-      </w:pPr>
-      <w:r>
-        <w:rPr>
-          <w:rFonts w:ascii="Bookman Old Style" w:hAnsi="Bookman Old Style"/>
-        </w:rPr>
-        <w:lastRenderedPageBreak/>
-        <w:t xml:space="preserve">    </w:t>
+        <w:spacing w:after="0" w:line="276" w:lineRule="auto"/>
+        <w:rPr>
+          <w:rFonts w:ascii="Bookman Old Style" w:hAnsi="Bookman Old Style"/>
+          <w:b/>
+          <w:bCs/>
+        </w:rPr>
+      </w:pPr>
+      <w:r>
+        <w:rPr>
+          <w:rFonts w:ascii="Bookman Old Style" w:hAnsi="Bookman Old Style"/>
+          <w:b/>
+          <w:bCs/>
+        </w:rPr>
+        <w:t xml:space="preserve">    </w:t>
       </w:r>
       <w:proofErr w:type="gramStart"/>
       <w:r>
         <w:rPr>
           <w:rFonts w:ascii="Bookman Old Style" w:hAnsi="Bookman Old Style"/>
+          <w:b/>
+          <w:bCs/>
         </w:rPr>
         <w:t>&lt;!--</w:t>
       </w:r>
@@ -829,6 +951,8 @@
       <w:r>
         <w:rPr>
           <w:rFonts w:ascii="Bookman Old Style" w:hAnsi="Bookman Old Style"/>
+          <w:b/>
+          <w:bCs/>
         </w:rPr>
         <w:t xml:space="preserve"> Using Internal CSS --&gt;</w:t>
       </w:r>
@@ -838,55 +962,69 @@
         <w:tabs>
           <w:tab w:val="left" w:pos="1143"/>
         </w:tabs>
-        <w:spacing w:after="0"/>
-        <w:rPr>
-          <w:rFonts w:ascii="Bookman Old Style" w:hAnsi="Bookman Old Style"/>
-        </w:rPr>
-      </w:pPr>
-      <w:r>
-        <w:rPr>
-          <w:rFonts w:ascii="Bookman Old Style" w:hAnsi="Bookman Old Style"/>
-        </w:rPr>
-        <w:t xml:space="preserve">    &lt;style&gt;</w:t>
-      </w:r>
-    </w:p>
-    <w:p>
-      <w:pPr>
-        <w:tabs>
-          <w:tab w:val="left" w:pos="1143"/>
-        </w:tabs>
-        <w:spacing w:after="0"/>
-        <w:rPr>
-          <w:rFonts w:ascii="Bookman Old Style" w:hAnsi="Bookman Old Style"/>
-        </w:rPr>
-      </w:pPr>
-      <w:r>
-        <w:rPr>
-          <w:rFonts w:ascii="Bookman Old Style" w:hAnsi="Bookman Old Style"/>
-        </w:rPr>
-        <w:t xml:space="preserve">        h2 {</w:t>
-      </w:r>
-    </w:p>
-    <w:p>
-      <w:pPr>
-        <w:tabs>
-          <w:tab w:val="left" w:pos="1143"/>
-        </w:tabs>
-        <w:spacing w:after="0"/>
-        <w:rPr>
-          <w:rFonts w:ascii="Bookman Old Style" w:hAnsi="Bookman Old Style"/>
-        </w:rPr>
-      </w:pPr>
-      <w:r>
-        <w:rPr>
-          <w:rFonts w:ascii="Bookman Old Style" w:hAnsi="Bookman Old Style"/>
-        </w:rPr>
-        <w:t xml:space="preserve">        </w:t>
+        <w:spacing w:after="0" w:line="276" w:lineRule="auto"/>
+        <w:rPr>
+          <w:rFonts w:ascii="Bookman Old Style" w:hAnsi="Bookman Old Style"/>
+          <w:b/>
+          <w:bCs/>
+        </w:rPr>
+      </w:pPr>
+      <w:r>
+        <w:rPr>
+          <w:rFonts w:ascii="Bookman Old Style" w:hAnsi="Bookman Old Style"/>
+          <w:b/>
+          <w:bCs/>
+        </w:rPr>
+        <w:t>    &lt;style&gt;</w:t>
+      </w:r>
+    </w:p>
+    <w:p>
+      <w:pPr>
+        <w:tabs>
+          <w:tab w:val="left" w:pos="1143"/>
+        </w:tabs>
+        <w:spacing w:after="0" w:line="276" w:lineRule="auto"/>
+        <w:rPr>
+          <w:rFonts w:ascii="Bookman Old Style" w:hAnsi="Bookman Old Style"/>
+          <w:b/>
+          <w:bCs/>
+        </w:rPr>
+      </w:pPr>
+      <w:r>
+        <w:rPr>
+          <w:rFonts w:ascii="Bookman Old Style" w:hAnsi="Bookman Old Style"/>
+          <w:b/>
+          <w:bCs/>
+        </w:rPr>
+        <w:t>        h2 {</w:t>
+      </w:r>
+    </w:p>
+    <w:p>
+      <w:pPr>
+        <w:tabs>
+          <w:tab w:val="left" w:pos="1143"/>
+        </w:tabs>
+        <w:spacing w:after="0" w:line="276" w:lineRule="auto"/>
+        <w:rPr>
+          <w:rFonts w:ascii="Bookman Old Style" w:hAnsi="Bookman Old Style"/>
+          <w:b/>
+          <w:bCs/>
+        </w:rPr>
+      </w:pPr>
+      <w:r>
+        <w:rPr>
+          <w:rFonts w:ascii="Bookman Old Style" w:hAnsi="Bookman Old Style"/>
+          <w:b/>
+          <w:bCs/>
+        </w:rPr>
+        <w:t xml:space="preserve">        </w:t>
       </w:r>
       <w:proofErr w:type="spellStart"/>
       <w:r>
         <w:rPr>
           <w:rFonts w:ascii="Bookman Old Style" w:hAnsi="Bookman Old Style"/>
+          <w:b/>
+          <w:bCs/>
         </w:rPr>
         <w:t>color</w:t>
       </w:r>
@@ -894,6 +1032,8 @@
       <w:r>
         <w:rPr>
           <w:rFonts w:ascii="Bookman Old Style" w:hAnsi="Bookman Old Style"/>
+          <w:b/>
+          <w:bCs/>
         </w:rPr>
         <w:t>: green;</w:t>
       </w:r>
@@ -903,41 +1043,103 @@
         <w:tabs>
           <w:tab w:val="left" w:pos="1143"/>
         </w:tabs>
-        <w:spacing w:after="0"/>
-        <w:rPr>
-          <w:rFonts w:ascii="Bookman Old Style" w:hAnsi="Bookman Old Style"/>
-        </w:rPr>
-      </w:pPr>
-      <w:r>
-        <w:rPr>
-          <w:rFonts w:ascii="Bookman Old Style" w:hAnsi="Bookman Old Style"/>
-        </w:rPr>
-        <w:t xml:space="preserve">        }</w:t>
-      </w:r>
-    </w:p>
-    <w:p>
-      <w:pPr>
-        <w:tabs>
-          <w:tab w:val="left" w:pos="1143"/>
-        </w:tabs>
-        <w:spacing w:after="0"/>
-        <w:rPr>
-          <w:rFonts w:ascii="Bookman Old Style" w:hAnsi="Bookman Old Style"/>
-        </w:rPr>
-      </w:pPr>
-      <w:r>
-        <w:rPr>
-          <w:rFonts w:ascii="Bookman Old Style" w:hAnsi="Bookman Old Style"/>
-        </w:rPr>
-        <w:t xml:space="preserve">    &lt;/style&gt;</w:t>
-      </w:r>
-    </w:p>
-    <w:p>
-      <w:pPr>
-        <w:tabs>
-          <w:tab w:val="left" w:pos="1143"/>
-        </w:tabs>
-        <w:spacing w:after="0"/>
+        <w:spacing w:after="0" w:line="276" w:lineRule="auto"/>
+        <w:rPr>
+          <w:rFonts w:ascii="Bookman Old Style" w:hAnsi="Bookman Old Style"/>
+          <w:b/>
+          <w:bCs/>
+        </w:rPr>
+      </w:pPr>
+      <w:r>
+        <w:rPr>
+          <w:rFonts w:ascii="Bookman Old Style" w:hAnsi="Bookman Old Style"/>
+          <w:b/>
+          <w:bCs/>
+        </w:rPr>
+        <w:t>        background-</w:t>
+      </w:r>
+      <w:proofErr w:type="spellStart"/>
+      <w:r>
+        <w:rPr>
+          <w:rFonts w:ascii="Bookman Old Style" w:hAnsi="Bookman Old Style"/>
+          <w:b/>
+          <w:bCs/>
+        </w:rPr>
+        <w:t>color</w:t>
+      </w:r>
+      <w:proofErr w:type="spellEnd"/>
+      <w:r>
+        <w:rPr>
+          <w:rFonts w:ascii="Bookman Old Style" w:hAnsi="Bookman Old Style"/>
+          <w:b/>
+          <w:bCs/>
+        </w:rPr>
+        <w:t>: orange;</w:t>
+      </w:r>
+    </w:p>
+    <w:p>
+      <w:pPr>
+        <w:tabs>
+          <w:tab w:val="left" w:pos="1143"/>
+        </w:tabs>
+        <w:spacing w:after="0" w:line="276" w:lineRule="auto"/>
+        <w:rPr>
+          <w:rFonts w:ascii="Bookman Old Style" w:hAnsi="Bookman Old Style"/>
+          <w:b/>
+          <w:bCs/>
+        </w:rPr>
+      </w:pPr>
+      <w:r>
+        <w:rPr>
+          <w:rFonts w:ascii="Bookman Old Style" w:hAnsi="Bookman Old Style"/>
+          <w:b/>
+          <w:bCs/>
+        </w:rPr>
+        <w:t>        }</w:t>
+      </w:r>
+    </w:p>
+    <w:p>
+      <w:pPr>
+        <w:tabs>
+          <w:tab w:val="left" w:pos="1143"/>
+        </w:tabs>
+        <w:spacing w:after="0" w:line="276" w:lineRule="auto"/>
+        <w:rPr>
+          <w:rFonts w:ascii="Bookman Old Style" w:hAnsi="Bookman Old Style"/>
+        </w:rPr>
+      </w:pPr>
+      <w:r>
+        <w:rPr>
+          <w:rFonts w:ascii="Bookman Old Style" w:hAnsi="Bookman Old Style"/>
+          <w:b/>
+          <w:bCs/>
+        </w:rPr>
+        <w:t>    &lt;/style&gt;</w:t>
+      </w:r>
+    </w:p>
+    <w:p>
+      <w:pPr>
+        <w:tabs>
+          <w:tab w:val="left" w:pos="1143"/>
+        </w:tabs>
+        <w:spacing w:after="0" w:line="276" w:lineRule="auto"/>
+        <w:rPr>
+          <w:rFonts w:ascii="Bookman Old Style" w:hAnsi="Bookman Old Style"/>
+        </w:rPr>
+      </w:pPr>
+      <w:r>
+        <w:rPr>
+          <w:rFonts w:ascii="Bookman Old Style" w:hAnsi="Bookman Old Style"/>
+        </w:rPr>
+        <w:t>    &lt;title&gt;Inline Internal and External CSS Demo&lt;/title&gt;</w:t>
+      </w:r>
+    </w:p>
+    <w:p>
+      <w:pPr>
+        <w:tabs>
+          <w:tab w:val="left" w:pos="1143"/>
+        </w:tabs>
+        <w:spacing w:after="0" w:line="276" w:lineRule="auto"/>
         <w:rPr>
           <w:rFonts w:ascii="Bookman Old Style" w:hAnsi="Bookman Old Style"/>
         </w:rPr>
@@ -954,18 +1156,7 @@
         <w:tabs>
           <w:tab w:val="left" w:pos="1143"/>
         </w:tabs>
-        <w:spacing w:after="0"/>
-        <w:rPr>
-          <w:rFonts w:ascii="Bookman Old Style" w:hAnsi="Bookman Old Style"/>
-        </w:rPr>
-      </w:pPr>
-    </w:p>
-    <w:p>
-      <w:pPr>
-        <w:tabs>
-          <w:tab w:val="left" w:pos="1143"/>
-        </w:tabs>
-        <w:spacing w:after="0"/>
+        <w:spacing w:after="0" w:line="276" w:lineRule="auto"/>
         <w:rPr>
           <w:rFonts w:ascii="Bookman Old Style" w:hAnsi="Bookman Old Style"/>
         </w:rPr>
@@ -982,16 +1173,16 @@
         <w:tabs>
           <w:tab w:val="left" w:pos="1143"/>
         </w:tabs>
-        <w:spacing w:after="0"/>
-        <w:rPr>
-          <w:rFonts w:ascii="Bookman Old Style" w:hAnsi="Bookman Old Style"/>
-        </w:rPr>
-      </w:pPr>
-      <w:r>
-        <w:rPr>
-          <w:rFonts w:ascii="Bookman Old Style" w:hAnsi="Bookman Old Style"/>
-        </w:rPr>
-        <w:t xml:space="preserve">    </w:t>
+        <w:spacing w:after="0" w:line="276" w:lineRule="auto"/>
+        <w:rPr>
+          <w:rFonts w:ascii="Bookman Old Style" w:hAnsi="Bookman Old Style"/>
+        </w:rPr>
+      </w:pPr>
+      <w:r>
+        <w:rPr>
+          <w:rFonts w:ascii="Bookman Old Style" w:hAnsi="Bookman Old Style"/>
+        </w:rPr>
+        <w:t xml:space="preserve">        </w:t>
       </w:r>
       <w:proofErr w:type="gramStart"/>
       <w:r>
@@ -1013,16 +1204,16 @@
         <w:tabs>
           <w:tab w:val="left" w:pos="1143"/>
         </w:tabs>
-        <w:spacing w:after="0"/>
-        <w:rPr>
-          <w:rFonts w:ascii="Bookman Old Style" w:hAnsi="Bookman Old Style"/>
-        </w:rPr>
-      </w:pPr>
-      <w:r>
-        <w:rPr>
-          <w:rFonts w:ascii="Bookman Old Style" w:hAnsi="Bookman Old Style"/>
-        </w:rPr>
-        <w:t xml:space="preserve">    &lt;h2 style="text-align: </w:t>
+        <w:spacing w:after="0" w:line="276" w:lineRule="auto"/>
+        <w:rPr>
+          <w:rFonts w:ascii="Bookman Old Style" w:hAnsi="Bookman Old Style"/>
+        </w:rPr>
+      </w:pPr>
+      <w:r>
+        <w:rPr>
+          <w:rFonts w:ascii="Bookman Old Style" w:hAnsi="Bookman Old Style"/>
+        </w:rPr>
+        <w:t xml:space="preserve">        &lt;h2 style="text-align: </w:t>
       </w:r>
       <w:proofErr w:type="spellStart"/>
       <w:r>
@@ -1036,188 +1227,326 @@
         <w:rPr>
           <w:rFonts w:ascii="Bookman Old Style" w:hAnsi="Bookman Old Style"/>
         </w:rPr>
-        <w:t>;"&gt;Welcome To GFG&lt;/h2&gt;</w:t>
-      </w:r>
-    </w:p>
-    <w:p>
-      <w:pPr>
-        <w:tabs>
-          <w:tab w:val="left" w:pos="1143"/>
-        </w:tabs>
-        <w:spacing w:after="0"/>
-        <w:rPr>
-          <w:rFonts w:ascii="Bookman Old Style" w:hAnsi="Bookman Old Style"/>
-        </w:rPr>
-      </w:pPr>
-      <w:r>
-        <w:rPr>
-          <w:rFonts w:ascii="Bookman Old Style" w:hAnsi="Bookman Old Style"/>
-        </w:rPr>
-        <w:t xml:space="preserve">    &lt;p&gt;CSS Tutorial - </w:t>
+        <w:t>;"&gt;Welcome To CSS&lt;/h2&gt;</w:t>
+      </w:r>
+    </w:p>
+    <w:p>
+      <w:pPr>
+        <w:tabs>
+          <w:tab w:val="left" w:pos="1143"/>
+        </w:tabs>
+        <w:spacing w:after="0" w:line="276" w:lineRule="auto"/>
+        <w:rPr>
+          <w:rFonts w:ascii="Bookman Old Style" w:hAnsi="Bookman Old Style"/>
+        </w:rPr>
+      </w:pPr>
+      <w:r>
+        <w:rPr>
+          <w:rFonts w:ascii="Bookman Old Style" w:hAnsi="Bookman Old Style"/>
+        </w:rPr>
+        <w:t>        &lt;p&gt;CSS Tutorial&lt;/p&gt;    </w:t>
+      </w:r>
+    </w:p>
+    <w:p>
+      <w:pPr>
+        <w:tabs>
+          <w:tab w:val="left" w:pos="1143"/>
+        </w:tabs>
+        <w:spacing w:after="0" w:line="276" w:lineRule="auto"/>
+        <w:rPr>
+          <w:rFonts w:ascii="Bookman Old Style" w:hAnsi="Bookman Old Style"/>
+        </w:rPr>
+      </w:pPr>
+      <w:r>
+        <w:rPr>
+          <w:rFonts w:ascii="Bookman Old Style" w:hAnsi="Bookman Old Style"/>
+        </w:rPr>
+        <w:t>&lt;/body&gt;</w:t>
+      </w:r>
+    </w:p>
+    <w:p>
+      <w:pPr>
+        <w:tabs>
+          <w:tab w:val="left" w:pos="1143"/>
+        </w:tabs>
+        <w:spacing w:after="0" w:line="276" w:lineRule="auto"/>
+        <w:rPr>
+          <w:rFonts w:ascii="Bookman Old Style" w:hAnsi="Bookman Old Style"/>
+        </w:rPr>
+      </w:pPr>
+      <w:r>
+        <w:rPr>
+          <w:rFonts w:ascii="Bookman Old Style" w:hAnsi="Bookman Old Style"/>
+        </w:rPr>
+        <w:t>&lt;/html&gt;</w:t>
+      </w:r>
+    </w:p>
+    <w:p>
+      <w:pPr>
+        <w:tabs>
+          <w:tab w:val="left" w:pos="1143"/>
+        </w:tabs>
+        <w:spacing w:after="0" w:line="276" w:lineRule="auto"/>
+        <w:rPr>
+          <w:rFonts w:ascii="Bookman Old Style" w:hAnsi="Bookman Old Style"/>
+        </w:rPr>
+      </w:pPr>
+    </w:p>
+    <w:p>
+      <w:pPr>
+        <w:tabs>
+          <w:tab w:val="left" w:pos="1143"/>
+        </w:tabs>
+        <w:spacing w:after="0" w:line="276" w:lineRule="auto"/>
+        <w:rPr>
+          <w:rFonts w:ascii="Bookman Old Style" w:hAnsi="Bookman Old Style"/>
+        </w:rPr>
+      </w:pPr>
+      <w:r>
+        <w:rPr>
+          <w:rFonts w:ascii="Bookman Old Style" w:hAnsi="Bookman Old Style"/>
+        </w:rPr>
+        <w:t>/* External CSS */</w:t>
+      </w:r>
+    </w:p>
+    <w:p>
+      <w:pPr>
+        <w:tabs>
+          <w:tab w:val="left" w:pos="1143"/>
+        </w:tabs>
+        <w:spacing w:after="0" w:line="276" w:lineRule="auto"/>
+        <w:rPr>
+          <w:rFonts w:ascii="Bookman Old Style" w:hAnsi="Bookman Old Style"/>
+        </w:rPr>
+      </w:pPr>
+      <w:r>
+        <w:rPr>
+          <w:rFonts w:ascii="Bookman Old Style" w:hAnsi="Bookman Old Style"/>
+        </w:rPr>
+        <w:t xml:space="preserve">/* File name: </w:t>
+      </w:r>
+      <w:r>
+        <w:rPr>
+          <w:rFonts w:ascii="Bookman Old Style" w:hAnsi="Bookman Old Style"/>
+          <w:b/>
+          <w:bCs/>
+        </w:rPr>
+        <w:t>style.css</w:t>
+      </w:r>
+      <w:r>
+        <w:rPr>
+          <w:rFonts w:ascii="Bookman Old Style" w:hAnsi="Bookman Old Style"/>
+        </w:rPr>
+        <w:t xml:space="preserve"> */</w:t>
+      </w:r>
+    </w:p>
+    <w:p>
+      <w:pPr>
+        <w:tabs>
+          <w:tab w:val="left" w:pos="1143"/>
+        </w:tabs>
+        <w:spacing w:after="0" w:line="276" w:lineRule="auto"/>
+        <w:rPr>
+          <w:rFonts w:ascii="Bookman Old Style" w:hAnsi="Bookman Old Style"/>
+        </w:rPr>
+      </w:pPr>
+      <w:r>
+        <w:rPr>
+          <w:rFonts w:ascii="Bookman Old Style" w:hAnsi="Bookman Old Style"/>
+        </w:rPr>
+        <w:t>p {</w:t>
+      </w:r>
+    </w:p>
+    <w:p>
+      <w:pPr>
+        <w:tabs>
+          <w:tab w:val="left" w:pos="1143"/>
+        </w:tabs>
+        <w:spacing w:after="0" w:line="276" w:lineRule="auto"/>
+        <w:rPr>
+          <w:rFonts w:ascii="Bookman Old Style" w:hAnsi="Bookman Old Style"/>
+        </w:rPr>
+      </w:pPr>
+      <w:r>
+        <w:rPr>
+          <w:rFonts w:ascii="Bookman Old Style" w:hAnsi="Bookman Old Style"/>
+        </w:rPr>
+        <w:t xml:space="preserve">    text-align: </w:t>
       </w:r>
       <w:proofErr w:type="spellStart"/>
       <w:r>
         <w:rPr>
           <w:rFonts w:ascii="Bookman Old Style" w:hAnsi="Bookman Old Style"/>
         </w:rPr>
-        <w:t>GeeksforGeeks</w:t>
+        <w:t>center</w:t>
       </w:r>
       <w:proofErr w:type="spellEnd"/>
       <w:r>
         <w:rPr>
           <w:rFonts w:ascii="Bookman Old Style" w:hAnsi="Bookman Old Style"/>
         </w:rPr>
-        <w:t>&lt;/p&gt;</w:t>
-      </w:r>
-    </w:p>
-    <w:p>
-      <w:pPr>
-        <w:tabs>
-          <w:tab w:val="left" w:pos="1143"/>
-        </w:tabs>
-        <w:spacing w:after="0"/>
-        <w:rPr>
-          <w:rFonts w:ascii="Bookman Old Style" w:hAnsi="Bookman Old Style"/>
-        </w:rPr>
-      </w:pPr>
-      <w:r>
-        <w:rPr>
-          <w:rFonts w:ascii="Bookman Old Style" w:hAnsi="Bookman Old Style"/>
-        </w:rPr>
-        <w:t>&lt;/body&gt;</w:t>
-      </w:r>
-    </w:p>
-    <w:p>
-      <w:pPr>
-        <w:tabs>
-          <w:tab w:val="left" w:pos="1143"/>
-        </w:tabs>
-        <w:spacing w:after="0"/>
-        <w:rPr>
-          <w:rFonts w:ascii="Bookman Old Style" w:hAnsi="Bookman Old Style"/>
-        </w:rPr>
-      </w:pPr>
-      <w:r>
-        <w:rPr>
-          <w:rFonts w:ascii="Bookman Old Style" w:hAnsi="Bookman Old Style"/>
-        </w:rPr>
-        <w:t>&lt;/html&gt;</w:t>
-      </w:r>
-      <w:r>
-        <w:rPr>
-          <w:rFonts w:ascii="Bookman Old Style" w:hAnsi="Bookman Old Style"/>
-        </w:rPr>
-        <w:tab/>
-      </w:r>
-    </w:p>
-    <w:p>
-      <w:pPr>
-        <w:tabs>
-          <w:tab w:val="left" w:pos="1143"/>
-        </w:tabs>
-        <w:rPr>
-          <w:rFonts w:ascii="Bookman Old Style" w:hAnsi="Bookman Old Style"/>
-        </w:rPr>
-      </w:pPr>
-    </w:p>
-    <w:p>
-      <w:pPr>
-        <w:tabs>
-          <w:tab w:val="left" w:pos="1143"/>
-        </w:tabs>
-        <w:spacing w:after="0"/>
-        <w:rPr>
-          <w:rFonts w:ascii="Bookman Old Style" w:hAnsi="Bookman Old Style"/>
-        </w:rPr>
-      </w:pPr>
-      <w:r>
-        <w:rPr>
-          <w:rFonts w:ascii="Bookman Old Style" w:hAnsi="Bookman Old Style"/>
-        </w:rPr>
-        <w:t>/* External CSS */</w:t>
-      </w:r>
-    </w:p>
-    <w:p>
-      <w:pPr>
-        <w:tabs>
-          <w:tab w:val="left" w:pos="1143"/>
-        </w:tabs>
-        <w:spacing w:after="0"/>
-        <w:rPr>
-          <w:rFonts w:ascii="Bookman Old Style" w:hAnsi="Bookman Old Style"/>
-        </w:rPr>
-      </w:pPr>
-      <w:r>
-        <w:rPr>
-          <w:rFonts w:ascii="Bookman Old Style" w:hAnsi="Bookman Old Style"/>
-        </w:rPr>
-        <w:t>/* File name: style.css */</w:t>
-      </w:r>
-    </w:p>
-    <w:p>
-      <w:pPr>
-        <w:tabs>
-          <w:tab w:val="left" w:pos="1143"/>
-        </w:tabs>
-        <w:spacing w:after="0"/>
-        <w:rPr>
-          <w:rFonts w:ascii="Bookman Old Style" w:hAnsi="Bookman Old Style"/>
-        </w:rPr>
-      </w:pPr>
-      <w:r>
-        <w:rPr>
-          <w:rFonts w:ascii="Bookman Old Style" w:hAnsi="Bookman Old Style"/>
-        </w:rPr>
-        <w:t>p {</w:t>
-      </w:r>
-    </w:p>
-    <w:p>
-      <w:pPr>
-        <w:tabs>
-          <w:tab w:val="left" w:pos="1143"/>
-        </w:tabs>
-        <w:spacing w:after="0"/>
-        <w:rPr>
-          <w:rFonts w:ascii="Bookman Old Style" w:hAnsi="Bookman Old Style"/>
-        </w:rPr>
-      </w:pPr>
-      <w:r>
-        <w:rPr>
-          <w:rFonts w:ascii="Bookman Old Style" w:hAnsi="Bookman Old Style"/>
-        </w:rPr>
-        <w:t xml:space="preserve">  text-align: </w:t>
+        <w:t>;</w:t>
+      </w:r>
+    </w:p>
+    <w:p>
+      <w:pPr>
+        <w:tabs>
+          <w:tab w:val="left" w:pos="1143"/>
+        </w:tabs>
+        <w:spacing w:after="0" w:line="276" w:lineRule="auto"/>
+        <w:rPr>
+          <w:rFonts w:ascii="Bookman Old Style" w:hAnsi="Bookman Old Style"/>
+        </w:rPr>
+      </w:pPr>
+      <w:r>
+        <w:rPr>
+          <w:rFonts w:ascii="Bookman Old Style" w:hAnsi="Bookman Old Style"/>
+        </w:rPr>
+        <w:t xml:space="preserve">    </w:t>
       </w:r>
       <w:proofErr w:type="spellStart"/>
       <w:r>
         <w:rPr>
           <w:rFonts w:ascii="Bookman Old Style" w:hAnsi="Bookman Old Style"/>
         </w:rPr>
-        <w:t>center</w:t>
+        <w:t>color</w:t>
       </w:r>
       <w:proofErr w:type="spellEnd"/>
       <w:r>
         <w:rPr>
           <w:rFonts w:ascii="Bookman Old Style" w:hAnsi="Bookman Old Style"/>
         </w:rPr>
-        <w:t>;</w:t>
-      </w:r>
-    </w:p>
-    <w:p>
-      <w:pPr>
-        <w:tabs>
-          <w:tab w:val="left" w:pos="1143"/>
-        </w:tabs>
-        <w:spacing w:after="0"/>
-        <w:rPr>
-          <w:rFonts w:ascii="Bookman Old Style" w:hAnsi="Bookman Old Style"/>
-        </w:rPr>
-      </w:pPr>
-      <w:r>
-        <w:rPr>
-          <w:rFonts w:ascii="Bookman Old Style" w:hAnsi="Bookman Old Style"/>
-        </w:rPr>
-        <w:t>}</w:t>
-      </w:r>
+        <w:t>: chartreuse;</w:t>
+      </w:r>
+    </w:p>
+    <w:p>
+      <w:pPr>
+        <w:tabs>
+          <w:tab w:val="left" w:pos="1143"/>
+        </w:tabs>
+        <w:spacing w:after="0" w:line="276" w:lineRule="auto"/>
+        <w:rPr>
+          <w:rFonts w:ascii="Bookman Old Style" w:hAnsi="Bookman Old Style"/>
+        </w:rPr>
+      </w:pPr>
+      <w:r>
+        <w:rPr>
+          <w:rFonts w:ascii="Bookman Old Style" w:hAnsi="Bookman Old Style"/>
+        </w:rPr>
+        <w:t>    font-size: 33px;</w:t>
+      </w:r>
+    </w:p>
+    <w:p>
+      <w:pPr>
+        <w:tabs>
+          <w:tab w:val="left" w:pos="1143"/>
+        </w:tabs>
+        <w:spacing w:after="0" w:line="276" w:lineRule="auto"/>
+        <w:rPr>
+          <w:rFonts w:ascii="Bookman Old Style" w:hAnsi="Bookman Old Style"/>
+        </w:rPr>
+      </w:pPr>
+      <w:r>
+        <w:rPr>
+          <w:rFonts w:ascii="Bookman Old Style" w:hAnsi="Bookman Old Style"/>
+        </w:rPr>
+        <w:t>  }</w:t>
+      </w:r>
+    </w:p>
+    <w:p>
+      <w:pPr>
+        <w:tabs>
+          <w:tab w:val="left" w:pos="1143"/>
+        </w:tabs>
+        <w:rPr>
+          <w:rFonts w:ascii="Bookman Old Style" w:hAnsi="Bookman Old Style"/>
+          <w:b/>
+          <w:bCs/>
+        </w:rPr>
+      </w:pPr>
+      <w:r>
+        <w:rPr>
+          <w:rFonts w:ascii="Bookman Old Style" w:hAnsi="Bookman Old Style"/>
+          <w:b/>
+          <w:bCs/>
+        </w:rPr>
+        <w:t xml:space="preserve">OUTPUT: </w:t>
+      </w:r>
+    </w:p>
+    <w:p>
+      <w:pPr>
+        <w:tabs>
+          <w:tab w:val="left" w:pos="1143"/>
+        </w:tabs>
+        <w:rPr>
+          <w:rFonts w:ascii="Bookman Old Style" w:hAnsi="Bookman Old Style"/>
+        </w:rPr>
+      </w:pPr>
+      <w:r>
+        <w:rPr>
+          <w:rFonts w:ascii="Bookman Old Style" w:hAnsi="Bookman Old Style"/>
+        </w:rPr>
+        <w:drawing>
+          <wp:inline distT="0" distB="0" distL="0" distR="0" wp14:anchorId="1C3740E1" wp14:editId="28795324">
+            <wp:extent cx="3684500" cy="1484867"/>
+            <wp:effectExtent l="19050" t="19050" r="11430" b="20320"/>
+            <wp:docPr id="1020605000" name="Picture 1"/>
+            <wp:cNvGraphicFramePr>
+              <a:graphicFrameLocks xmlns:a="http://schemas.openxmlformats.org/drawingml/2006/main" noChangeAspect="1"/>
+            </wp:cNvGraphicFramePr>
+            <a:graphic xmlns:a="http://schemas.openxmlformats.org/drawingml/2006/main">
+              <a:graphicData uri="http://schemas.openxmlformats.org/drawingml/2006/picture">
+                <pic:pic xmlns:pic="http://schemas.openxmlformats.org/drawingml/2006/picture">
+                  <pic:nvPicPr>
+                    <pic:cNvPr id="1020605000" name=""/>
+                    <pic:cNvPicPr/>
+                  </pic:nvPicPr>
+                  <pic:blipFill>
+                    <a:blip r:embed="rId16"/>
+                    <a:stretch>
+                      <a:fillRect/>
+                    </a:stretch>
+                  </pic:blipFill>
+                  <pic:spPr>
+                    <a:xfrm>
+                      <a:off x="0" y="0"/>
+                      <a:ext cx="3695477" cy="1489291"/>
+                    </a:xfrm>
+                    <a:prstGeom prst="rect">
+                      <a:avLst/>
+                    </a:prstGeom>
+                    <a:ln w="19050">
+                      <a:solidFill>
+                        <a:schemeClr val="tx2"/>
+                      </a:solidFill>
+                    </a:ln>
+                  </pic:spPr>
+                </pic:pic>
+              </a:graphicData>
+            </a:graphic>
+          </wp:inline>
+        </w:drawing>
+      </w:r>
+    </w:p>
+    <w:p>
+      <w:pPr>
+        <w:tabs>
+          <w:tab w:val="left" w:pos="1143"/>
+        </w:tabs>
+        <w:rPr>
+          <w:rFonts w:ascii="Bookman Old Style" w:hAnsi="Bookman Old Style"/>
+        </w:rPr>
+      </w:pPr>
+    </w:p>
+    <w:p>
+      <w:pPr>
+        <w:tabs>
+          <w:tab w:val="left" w:pos="1143"/>
+        </w:tabs>
+        <w:rPr>
+          <w:rFonts w:ascii="Bookman Old Style" w:hAnsi="Bookman Old Style"/>
+        </w:rPr>
+      </w:pPr>
     </w:p>
     <w:p>
       <w:pPr>

</xml_diff>